<commit_message>
64 codes in total
</commit_message>
<xml_diff>
--- a/Files/online-contests-submission-template.docx
+++ b/Files/online-contests-submission-template.docx
@@ -100,6 +100,15 @@
         </w:rPr>
         <w:t xml:space="preserve"> </w:t>
       </w:r>
+      <w:r>
+        <w:rPr>
+          <w:rFonts w:ascii="Times New Roman" w:eastAsia="Garamond" w:hAnsi="Times New Roman" w:cs="Times New Roman"/>
+          <w:color w:val="000000"/>
+          <w:sz w:val="24"/>
+          <w:szCs w:val="24"/>
+        </w:rPr>
+        <w:t>Shreyas Joshi</w:t>
+      </w:r>
     </w:p>
     <w:p>
       <w:pPr>
@@ -130,6 +139,15 @@
         </w:rPr>
         <w:t xml:space="preserve">  </w:t>
       </w:r>
+      <w:r>
+        <w:rPr>
+          <w:rFonts w:ascii="Times New Roman" w:eastAsia="Garamond" w:hAnsi="Times New Roman" w:cs="Times New Roman"/>
+          <w:color w:val="000000"/>
+          <w:sz w:val="24"/>
+          <w:szCs w:val="24"/>
+        </w:rPr>
+        <w:t>01fe20bcs145</w:t>
+      </w:r>
     </w:p>
     <w:p>
       <w:pPr>
@@ -170,6 +188,16 @@
           <w:szCs w:val="24"/>
         </w:rPr>
         <w:t xml:space="preserve"> </w:t>
+      </w:r>
+      <w:r>
+        <w:rPr>
+          <w:rFonts w:ascii="Times New Roman" w:eastAsia="Garamond" w:hAnsi="Times New Roman" w:cs="Times New Roman"/>
+          <w:b/>
+          <w:color w:val="000000"/>
+          <w:sz w:val="24"/>
+          <w:szCs w:val="24"/>
+        </w:rPr>
+        <w:t>CS</w:t>
       </w:r>
     </w:p>
     <w:p>
@@ -560,6 +588,7 @@
                 <w:color w:val="000000"/>
               </w:rPr>
             </w:pPr>
+            <w:proofErr w:type="spellStart"/>
             <w:r>
               <w:rPr>
                 <w:rFonts w:ascii="Times New Roman" w:eastAsia="Garamond" w:hAnsi="Times New Roman" w:cs="Times New Roman"/>
@@ -567,6 +596,7 @@
               </w:rPr>
               <w:t>LeetCode</w:t>
             </w:r>
+            <w:proofErr w:type="spellEnd"/>
           </w:p>
         </w:tc>
         <w:tc>
@@ -736,6 +766,7 @@
                 <w:color w:val="000000"/>
               </w:rPr>
             </w:pPr>
+            <w:proofErr w:type="spellStart"/>
             <w:r>
               <w:rPr>
                 <w:rFonts w:ascii="Times New Roman" w:eastAsia="Garamond" w:hAnsi="Times New Roman" w:cs="Times New Roman"/>
@@ -743,6 +774,7 @@
               </w:rPr>
               <w:t>LeetCode</w:t>
             </w:r>
+            <w:proofErr w:type="spellEnd"/>
           </w:p>
         </w:tc>
         <w:tc>
@@ -910,6 +942,7 @@
                 <w:color w:val="000000"/>
               </w:rPr>
             </w:pPr>
+            <w:proofErr w:type="spellStart"/>
             <w:r>
               <w:rPr>
                 <w:rFonts w:ascii="Times New Roman" w:eastAsia="Garamond" w:hAnsi="Times New Roman" w:cs="Times New Roman"/>
@@ -917,6 +950,7 @@
               </w:rPr>
               <w:t>CodeChef</w:t>
             </w:r>
+            <w:proofErr w:type="spellEnd"/>
           </w:p>
         </w:tc>
         <w:tc>
@@ -1087,6 +1121,7 @@
                 <w:color w:val="000000"/>
               </w:rPr>
             </w:pPr>
+            <w:proofErr w:type="spellStart"/>
             <w:r>
               <w:rPr>
                 <w:rFonts w:ascii="Times New Roman" w:eastAsia="Garamond" w:hAnsi="Times New Roman" w:cs="Times New Roman"/>
@@ -1094,6 +1129,7 @@
               </w:rPr>
               <w:t>CodeChef</w:t>
             </w:r>
+            <w:proofErr w:type="spellEnd"/>
           </w:p>
         </w:tc>
         <w:tc>
@@ -1264,6 +1300,7 @@
                 <w:color w:val="000000"/>
               </w:rPr>
             </w:pPr>
+            <w:proofErr w:type="spellStart"/>
             <w:r>
               <w:rPr>
                 <w:rFonts w:ascii="Times New Roman" w:eastAsia="Garamond" w:hAnsi="Times New Roman" w:cs="Times New Roman"/>
@@ -1271,6 +1308,7 @@
               </w:rPr>
               <w:t>Leetcode</w:t>
             </w:r>
+            <w:proofErr w:type="spellEnd"/>
           </w:p>
         </w:tc>
         <w:tc>
@@ -1446,6 +1484,15 @@
                 <w:color w:val="000000"/>
               </w:rPr>
             </w:pPr>
+            <w:proofErr w:type="spellStart"/>
+            <w:r>
+              <w:rPr>
+                <w:rFonts w:ascii="Times New Roman" w:eastAsia="Garamond" w:hAnsi="Times New Roman" w:cs="Times New Roman"/>
+                <w:color w:val="000000"/>
+              </w:rPr>
+              <w:t>CodeChef</w:t>
+            </w:r>
+            <w:proofErr w:type="spellEnd"/>
           </w:p>
         </w:tc>
         <w:tc>
@@ -1460,6 +1507,13 @@
                 <w:color w:val="000000"/>
               </w:rPr>
             </w:pPr>
+            <w:r>
+              <w:rPr>
+                <w:rFonts w:ascii="Times New Roman" w:eastAsia="Garamond" w:hAnsi="Times New Roman" w:cs="Times New Roman"/>
+                <w:color w:val="000000"/>
+              </w:rPr>
+              <w:t>Staters 84 D</w:t>
+            </w:r>
           </w:p>
         </w:tc>
         <w:tc>
@@ -1474,6 +1528,13 @@
                 <w:color w:val="000000"/>
               </w:rPr>
             </w:pPr>
+            <w:r>
+              <w:rPr>
+                <w:rFonts w:ascii="Times New Roman" w:eastAsia="Garamond" w:hAnsi="Times New Roman" w:cs="Times New Roman"/>
+                <w:color w:val="000000"/>
+              </w:rPr>
+              <w:t>Shreyas_702</w:t>
+            </w:r>
           </w:p>
         </w:tc>
         <w:tc>
@@ -1488,6 +1549,13 @@
                 <w:color w:val="000000"/>
               </w:rPr>
             </w:pPr>
+            <w:r>
+              <w:rPr>
+                <w:rFonts w:ascii="Times New Roman" w:eastAsia="Garamond" w:hAnsi="Times New Roman" w:cs="Times New Roman"/>
+                <w:color w:val="000000"/>
+              </w:rPr>
+              <w:t>Apr 5</w:t>
+            </w:r>
           </w:p>
         </w:tc>
         <w:tc>
@@ -1502,6 +1570,13 @@
                 <w:color w:val="000000"/>
               </w:rPr>
             </w:pPr>
+            <w:r>
+              <w:rPr>
+                <w:rFonts w:ascii="Times New Roman" w:eastAsia="Garamond" w:hAnsi="Times New Roman" w:cs="Times New Roman"/>
+                <w:color w:val="000000"/>
+              </w:rPr>
+              <w:t>300</w:t>
+            </w:r>
           </w:p>
         </w:tc>
         <w:tc>
@@ -1516,6 +1591,13 @@
                 <w:color w:val="000000"/>
               </w:rPr>
             </w:pPr>
+            <w:r>
+              <w:rPr>
+                <w:rFonts w:ascii="Times New Roman" w:eastAsia="Garamond" w:hAnsi="Times New Roman" w:cs="Times New Roman"/>
+                <w:color w:val="000000"/>
+              </w:rPr>
+              <w:t>7698</w:t>
+            </w:r>
           </w:p>
         </w:tc>
         <w:tc>
@@ -1530,6 +1612,13 @@
                 <w:color w:val="000000"/>
               </w:rPr>
             </w:pPr>
+            <w:r>
+              <w:rPr>
+                <w:rFonts w:ascii="Times New Roman" w:eastAsia="Garamond" w:hAnsi="Times New Roman" w:cs="Times New Roman"/>
+                <w:color w:val="000000"/>
+              </w:rPr>
+              <w:t>15062</w:t>
+            </w:r>
           </w:p>
         </w:tc>
       </w:tr>
@@ -1574,6 +1663,15 @@
                 <w:color w:val="000000"/>
               </w:rPr>
             </w:pPr>
+            <w:proofErr w:type="spellStart"/>
+            <w:r>
+              <w:rPr>
+                <w:rFonts w:ascii="Times New Roman" w:eastAsia="Garamond" w:hAnsi="Times New Roman" w:cs="Times New Roman"/>
+                <w:color w:val="000000"/>
+              </w:rPr>
+              <w:t>CodeChef</w:t>
+            </w:r>
+            <w:proofErr w:type="spellEnd"/>
           </w:p>
         </w:tc>
         <w:tc>
@@ -1588,6 +1686,13 @@
                 <w:color w:val="000000"/>
               </w:rPr>
             </w:pPr>
+            <w:r>
+              <w:rPr>
+                <w:rFonts w:ascii="Times New Roman" w:eastAsia="Garamond" w:hAnsi="Times New Roman" w:cs="Times New Roman"/>
+                <w:color w:val="000000"/>
+              </w:rPr>
+              <w:t>Staters 85 D</w:t>
+            </w:r>
           </w:p>
         </w:tc>
         <w:tc>
@@ -1602,6 +1707,13 @@
                 <w:color w:val="000000"/>
               </w:rPr>
             </w:pPr>
+            <w:r>
+              <w:rPr>
+                <w:rFonts w:ascii="Times New Roman" w:eastAsia="Garamond" w:hAnsi="Times New Roman" w:cs="Times New Roman"/>
+                <w:color w:val="000000"/>
+              </w:rPr>
+              <w:t>Shreyas_702</w:t>
+            </w:r>
           </w:p>
         </w:tc>
         <w:tc>
@@ -1616,6 +1728,13 @@
                 <w:color w:val="000000"/>
               </w:rPr>
             </w:pPr>
+            <w:r>
+              <w:rPr>
+                <w:rFonts w:ascii="Times New Roman" w:eastAsia="Garamond" w:hAnsi="Times New Roman" w:cs="Times New Roman"/>
+                <w:color w:val="000000"/>
+              </w:rPr>
+              <w:t>Apr 12</w:t>
+            </w:r>
           </w:p>
         </w:tc>
         <w:tc>
@@ -1630,6 +1749,13 @@
                 <w:color w:val="000000"/>
               </w:rPr>
             </w:pPr>
+            <w:r>
+              <w:rPr>
+                <w:rFonts w:ascii="Times New Roman" w:eastAsia="Garamond" w:hAnsi="Times New Roman" w:cs="Times New Roman"/>
+                <w:color w:val="000000"/>
+              </w:rPr>
+              <w:t>300</w:t>
+            </w:r>
           </w:p>
         </w:tc>
         <w:tc>
@@ -1644,6 +1770,13 @@
                 <w:color w:val="000000"/>
               </w:rPr>
             </w:pPr>
+            <w:r>
+              <w:rPr>
+                <w:rFonts w:ascii="Times New Roman" w:eastAsia="Garamond" w:hAnsi="Times New Roman" w:cs="Times New Roman"/>
+                <w:color w:val="000000"/>
+              </w:rPr>
+              <w:t>10994</w:t>
+            </w:r>
           </w:p>
         </w:tc>
         <w:tc>
@@ -1658,6 +1791,13 @@
                 <w:color w:val="000000"/>
               </w:rPr>
             </w:pPr>
+            <w:r>
+              <w:rPr>
+                <w:rFonts w:ascii="Times New Roman" w:eastAsia="Garamond" w:hAnsi="Times New Roman" w:cs="Times New Roman"/>
+                <w:color w:val="000000"/>
+              </w:rPr>
+              <w:t>21000</w:t>
+            </w:r>
           </w:p>
         </w:tc>
       </w:tr>
@@ -1702,6 +1842,13 @@
                 <w:color w:val="000000"/>
               </w:rPr>
             </w:pPr>
+            <w:r>
+              <w:rPr>
+                <w:rFonts w:ascii="Times New Roman" w:eastAsia="Garamond" w:hAnsi="Times New Roman" w:cs="Times New Roman"/>
+                <w:color w:val="000000"/>
+              </w:rPr>
+              <w:t>Hacker Earth</w:t>
+            </w:r>
           </w:p>
         </w:tc>
         <w:tc>
@@ -1716,6 +1863,13 @@
                 <w:color w:val="000000"/>
               </w:rPr>
             </w:pPr>
+            <w:r>
+              <w:rPr>
+                <w:rFonts w:ascii="Times New Roman" w:eastAsia="Garamond" w:hAnsi="Times New Roman" w:cs="Times New Roman"/>
+                <w:color w:val="000000"/>
+              </w:rPr>
+              <w:t>Python interview for coding</w:t>
+            </w:r>
           </w:p>
         </w:tc>
         <w:tc>
@@ -1730,6 +1884,17 @@
                 <w:color w:val="000000"/>
               </w:rPr>
             </w:pPr>
+            <w:r>
+              <w:rPr>
+                <w:rStyle w:val="body-font"/>
+                <w:rFonts w:ascii="Arial" w:hAnsi="Arial" w:cs="Arial"/>
+                <w:color w:val="000000"/>
+                <w:sz w:val="20"/>
+                <w:szCs w:val="20"/>
+                <w:shd w:val="clear" w:color="auto" w:fill="FFFFFF"/>
+              </w:rPr>
+              <w:t>joshishreyas1234</w:t>
+            </w:r>
           </w:p>
         </w:tc>
         <w:tc>
@@ -1744,6 +1909,13 @@
                 <w:color w:val="000000"/>
               </w:rPr>
             </w:pPr>
+            <w:r>
+              <w:rPr>
+                <w:rFonts w:ascii="Times New Roman" w:eastAsia="Garamond" w:hAnsi="Times New Roman" w:cs="Times New Roman"/>
+                <w:color w:val="000000"/>
+              </w:rPr>
+              <w:t>Apr 9</w:t>
+            </w:r>
           </w:p>
         </w:tc>
         <w:tc>
@@ -1758,6 +1930,13 @@
                 <w:color w:val="000000"/>
               </w:rPr>
             </w:pPr>
+            <w:r>
+              <w:rPr>
+                <w:rFonts w:ascii="Times New Roman" w:eastAsia="Garamond" w:hAnsi="Times New Roman" w:cs="Times New Roman"/>
+                <w:color w:val="000000"/>
+              </w:rPr>
+              <w:t>0</w:t>
+            </w:r>
           </w:p>
         </w:tc>
         <w:tc>
@@ -1772,6 +1951,13 @@
                 <w:color w:val="000000"/>
               </w:rPr>
             </w:pPr>
+            <w:r>
+              <w:rPr>
+                <w:rFonts w:ascii="Times New Roman" w:eastAsia="Garamond" w:hAnsi="Times New Roman" w:cs="Times New Roman"/>
+                <w:color w:val="000000"/>
+              </w:rPr>
+              <w:t>NA</w:t>
+            </w:r>
           </w:p>
         </w:tc>
         <w:tc>
@@ -1786,6 +1972,13 @@
                 <w:color w:val="000000"/>
               </w:rPr>
             </w:pPr>
+            <w:r>
+              <w:rPr>
+                <w:rFonts w:ascii="Times New Roman" w:eastAsia="Garamond" w:hAnsi="Times New Roman" w:cs="Times New Roman"/>
+                <w:color w:val="000000"/>
+              </w:rPr>
+              <w:t>NA</w:t>
+            </w:r>
           </w:p>
         </w:tc>
       </w:tr>
@@ -1830,6 +2023,13 @@
                 <w:color w:val="000000"/>
               </w:rPr>
             </w:pPr>
+            <w:r>
+              <w:rPr>
+                <w:rFonts w:ascii="Times New Roman" w:eastAsia="Garamond" w:hAnsi="Times New Roman" w:cs="Times New Roman"/>
+                <w:color w:val="000000"/>
+              </w:rPr>
+              <w:t>Hacker Earth</w:t>
+            </w:r>
           </w:p>
         </w:tc>
         <w:tc>
@@ -1844,6 +2044,14 @@
                 <w:color w:val="000000"/>
               </w:rPr>
             </w:pPr>
+            <w:r>
+              <w:rPr>
+                <w:rFonts w:ascii="Times New Roman" w:hAnsi="Times New Roman" w:cs="Times New Roman"/>
+                <w:color w:val="252C33"/>
+                <w:shd w:val="clear" w:color="auto" w:fill="FFFFFF"/>
+              </w:rPr>
+              <w:t>Facebook Coding Test</w:t>
+            </w:r>
           </w:p>
         </w:tc>
         <w:tc>
@@ -1858,6 +2066,17 @@
                 <w:color w:val="000000"/>
               </w:rPr>
             </w:pPr>
+            <w:r>
+              <w:rPr>
+                <w:rStyle w:val="body-font"/>
+                <w:rFonts w:ascii="Arial" w:hAnsi="Arial" w:cs="Arial"/>
+                <w:color w:val="000000"/>
+                <w:sz w:val="20"/>
+                <w:szCs w:val="20"/>
+                <w:shd w:val="clear" w:color="auto" w:fill="FFFFFF"/>
+              </w:rPr>
+              <w:t>joshishreyas1234</w:t>
+            </w:r>
           </w:p>
         </w:tc>
         <w:tc>
@@ -1872,6 +2091,13 @@
                 <w:color w:val="000000"/>
               </w:rPr>
             </w:pPr>
+            <w:r>
+              <w:rPr>
+                <w:rFonts w:ascii="Times New Roman" w:eastAsia="Garamond" w:hAnsi="Times New Roman" w:cs="Times New Roman"/>
+                <w:color w:val="000000"/>
+              </w:rPr>
+              <w:t>Apr 20</w:t>
+            </w:r>
           </w:p>
         </w:tc>
         <w:tc>
@@ -1886,6 +2112,13 @@
                 <w:color w:val="000000"/>
               </w:rPr>
             </w:pPr>
+            <w:r>
+              <w:rPr>
+                <w:rFonts w:ascii="Times New Roman" w:eastAsia="Garamond" w:hAnsi="Times New Roman" w:cs="Times New Roman"/>
+                <w:color w:val="000000"/>
+              </w:rPr>
+              <w:t>100</w:t>
+            </w:r>
           </w:p>
         </w:tc>
         <w:tc>
@@ -1900,6 +2133,13 @@
                 <w:color w:val="000000"/>
               </w:rPr>
             </w:pPr>
+            <w:r>
+              <w:rPr>
+                <w:rFonts w:ascii="Times New Roman" w:eastAsia="Garamond" w:hAnsi="Times New Roman" w:cs="Times New Roman"/>
+                <w:color w:val="000000"/>
+              </w:rPr>
+              <w:t>NA</w:t>
+            </w:r>
           </w:p>
         </w:tc>
         <w:tc>
@@ -1914,6 +2154,13 @@
                 <w:color w:val="000000"/>
               </w:rPr>
             </w:pPr>
+            <w:r>
+              <w:rPr>
+                <w:rFonts w:ascii="Times New Roman" w:eastAsia="Garamond" w:hAnsi="Times New Roman" w:cs="Times New Roman"/>
+                <w:color w:val="000000"/>
+              </w:rPr>
+              <w:t>NA</w:t>
+            </w:r>
           </w:p>
         </w:tc>
       </w:tr>
@@ -1958,6 +2205,13 @@
                 <w:color w:val="000000"/>
               </w:rPr>
             </w:pPr>
+            <w:r>
+              <w:rPr>
+                <w:rFonts w:ascii="Times New Roman" w:eastAsia="Garamond" w:hAnsi="Times New Roman" w:cs="Times New Roman"/>
+                <w:color w:val="000000"/>
+              </w:rPr>
+              <w:t>Hacker Earth</w:t>
+            </w:r>
           </w:p>
         </w:tc>
         <w:tc>
@@ -1972,6 +2226,14 @@
                 <w:color w:val="000000"/>
               </w:rPr>
             </w:pPr>
+            <w:r>
+              <w:rPr>
+                <w:rFonts w:ascii="Times New Roman" w:hAnsi="Times New Roman" w:cs="Times New Roman"/>
+                <w:color w:val="252C33"/>
+                <w:shd w:val="clear" w:color="auto" w:fill="FFFFFF"/>
+              </w:rPr>
+              <w:t>Facebook Coding Test</w:t>
+            </w:r>
           </w:p>
         </w:tc>
         <w:tc>
@@ -1986,6 +2248,17 @@
                 <w:color w:val="000000"/>
               </w:rPr>
             </w:pPr>
+            <w:r>
+              <w:rPr>
+                <w:rStyle w:val="body-font"/>
+                <w:rFonts w:ascii="Arial" w:hAnsi="Arial" w:cs="Arial"/>
+                <w:color w:val="000000"/>
+                <w:sz w:val="20"/>
+                <w:szCs w:val="20"/>
+                <w:shd w:val="clear" w:color="auto" w:fill="FFFFFF"/>
+              </w:rPr>
+              <w:t>joshishreyas1234</w:t>
+            </w:r>
           </w:p>
         </w:tc>
         <w:tc>
@@ -2000,6 +2273,13 @@
                 <w:color w:val="000000"/>
               </w:rPr>
             </w:pPr>
+            <w:r>
+              <w:rPr>
+                <w:rFonts w:ascii="Times New Roman" w:eastAsia="Garamond" w:hAnsi="Times New Roman" w:cs="Times New Roman"/>
+                <w:color w:val="000000"/>
+              </w:rPr>
+              <w:t>Apr 20</w:t>
+            </w:r>
           </w:p>
         </w:tc>
         <w:tc>
@@ -2014,6 +2294,13 @@
                 <w:color w:val="000000"/>
               </w:rPr>
             </w:pPr>
+            <w:r>
+              <w:rPr>
+                <w:rFonts w:ascii="Times New Roman" w:eastAsia="Garamond" w:hAnsi="Times New Roman" w:cs="Times New Roman"/>
+                <w:color w:val="000000"/>
+              </w:rPr>
+              <w:t>170/200</w:t>
+            </w:r>
           </w:p>
         </w:tc>
         <w:tc>
@@ -2028,6 +2315,13 @@
                 <w:color w:val="000000"/>
               </w:rPr>
             </w:pPr>
+            <w:r>
+              <w:rPr>
+                <w:rFonts w:ascii="Times New Roman" w:eastAsia="Garamond" w:hAnsi="Times New Roman" w:cs="Times New Roman"/>
+                <w:color w:val="000000"/>
+              </w:rPr>
+              <w:t>NA</w:t>
+            </w:r>
           </w:p>
         </w:tc>
         <w:tc>
@@ -2042,6 +2336,13 @@
                 <w:color w:val="000000"/>
               </w:rPr>
             </w:pPr>
+            <w:r>
+              <w:rPr>
+                <w:rFonts w:ascii="Times New Roman" w:eastAsia="Garamond" w:hAnsi="Times New Roman" w:cs="Times New Roman"/>
+                <w:color w:val="000000"/>
+              </w:rPr>
+              <w:t>NA</w:t>
+            </w:r>
           </w:p>
         </w:tc>
       </w:tr>
@@ -2330,7 +2631,6 @@
         <w:rPr>
           <w:noProof/>
         </w:rPr>
-        <w:lastRenderedPageBreak/>
         <w:drawing>
           <wp:inline distT="0" distB="0" distL="0" distR="0" wp14:anchorId="3F90EB7A" wp14:editId="1F1DBD01">
             <wp:extent cx="5731510" cy="3222625"/>
@@ -2542,40 +2842,375 @@
         <w:spacing w:after="0" w:line="360" w:lineRule="auto"/>
         <w:rPr>
           <w:rFonts w:ascii="Times New Roman" w:eastAsia="Garamond" w:hAnsi="Times New Roman" w:cs="Times New Roman"/>
-          <w:color w:val="FF0000"/>
-          <w:sz w:val="24"/>
-          <w:szCs w:val="24"/>
-        </w:rPr>
-      </w:pPr>
-      <w:r>
-        <w:rPr>
-          <w:rFonts w:ascii="Times New Roman" w:eastAsia="Garamond" w:hAnsi="Times New Roman" w:cs="Times New Roman"/>
-          <w:color w:val="FF0000"/>
-          <w:sz w:val="24"/>
-          <w:szCs w:val="24"/>
-        </w:rPr>
-        <w:t xml:space="preserve">[Convert to .pdf and email to </w:t>
-      </w:r>
-      <w:hyperlink r:id="rId13">
-        <w:r>
-          <w:rPr>
-            <w:rFonts w:ascii="Times New Roman" w:eastAsia="Garamond" w:hAnsi="Times New Roman" w:cs="Times New Roman"/>
-            <w:color w:val="0000FF"/>
-            <w:sz w:val="24"/>
-            <w:szCs w:val="24"/>
-            <w:u w:val="single"/>
-          </w:rPr>
-          <w:t>prakash.hegade@kletech.ac.in</w:t>
-        </w:r>
-      </w:hyperlink>
-      <w:r>
-        <w:rPr>
-          <w:rFonts w:ascii="Times New Roman" w:eastAsia="Garamond" w:hAnsi="Times New Roman" w:cs="Times New Roman"/>
-          <w:color w:val="FF0000"/>
-          <w:sz w:val="24"/>
-          <w:szCs w:val="24"/>
-        </w:rPr>
-        <w:t>]</w:t>
+          <w:sz w:val="24"/>
+          <w:szCs w:val="24"/>
+        </w:rPr>
+      </w:pPr>
+      <w:r>
+        <w:rPr>
+          <w:rFonts w:ascii="Times New Roman" w:eastAsia="Garamond" w:hAnsi="Times New Roman" w:cs="Times New Roman"/>
+          <w:sz w:val="24"/>
+          <w:szCs w:val="24"/>
+        </w:rPr>
+        <w:t>6)</w:t>
+      </w:r>
+    </w:p>
+    <w:p>
+      <w:pPr>
+        <w:spacing w:after="0" w:line="360" w:lineRule="auto"/>
+        <w:rPr>
+          <w:rFonts w:ascii="Times New Roman" w:eastAsia="Garamond" w:hAnsi="Times New Roman" w:cs="Times New Roman"/>
+          <w:sz w:val="24"/>
+          <w:szCs w:val="24"/>
+        </w:rPr>
+      </w:pPr>
+      <w:r>
+        <w:rPr>
+          <w:noProof/>
+        </w:rPr>
+        <w:drawing>
+          <wp:inline distT="0" distB="0" distL="0" distR="0" wp14:anchorId="194D1689" wp14:editId="693F0110">
+            <wp:extent cx="5731510" cy="3222625"/>
+            <wp:effectExtent l="0" t="0" r="2540" b="0"/>
+            <wp:docPr id="8" name="Picture 8"/>
+            <wp:cNvGraphicFramePr>
+              <a:graphicFrameLocks xmlns:a="http://schemas.openxmlformats.org/drawingml/2006/main" noChangeAspect="1"/>
+            </wp:cNvGraphicFramePr>
+            <a:graphic xmlns:a="http://schemas.openxmlformats.org/drawingml/2006/main">
+              <a:graphicData uri="http://schemas.openxmlformats.org/drawingml/2006/picture">
+                <pic:pic xmlns:pic="http://schemas.openxmlformats.org/drawingml/2006/picture">
+                  <pic:nvPicPr>
+                    <pic:cNvPr id="1" name=""/>
+                    <pic:cNvPicPr/>
+                  </pic:nvPicPr>
+                  <pic:blipFill>
+                    <a:blip r:embed="rId13"/>
+                    <a:stretch>
+                      <a:fillRect/>
+                    </a:stretch>
+                  </pic:blipFill>
+                  <pic:spPr>
+                    <a:xfrm>
+                      <a:off x="0" y="0"/>
+                      <a:ext cx="5731510" cy="3222625"/>
+                    </a:xfrm>
+                    <a:prstGeom prst="rect">
+                      <a:avLst/>
+                    </a:prstGeom>
+                  </pic:spPr>
+                </pic:pic>
+              </a:graphicData>
+            </a:graphic>
+          </wp:inline>
+        </w:drawing>
+      </w:r>
+    </w:p>
+    <w:p>
+      <w:pPr>
+        <w:spacing w:after="0" w:line="360" w:lineRule="auto"/>
+        <w:rPr>
+          <w:rFonts w:ascii="Times New Roman" w:eastAsia="Garamond" w:hAnsi="Times New Roman" w:cs="Times New Roman"/>
+          <w:sz w:val="24"/>
+          <w:szCs w:val="24"/>
+        </w:rPr>
+      </w:pPr>
+    </w:p>
+    <w:p>
+      <w:pPr>
+        <w:spacing w:after="0" w:line="360" w:lineRule="auto"/>
+        <w:rPr>
+          <w:noProof/>
+        </w:rPr>
+      </w:pPr>
+      <w:r>
+        <w:rPr>
+          <w:rFonts w:ascii="Times New Roman" w:eastAsia="Garamond" w:hAnsi="Times New Roman" w:cs="Times New Roman"/>
+          <w:sz w:val="24"/>
+          <w:szCs w:val="24"/>
+        </w:rPr>
+        <w:lastRenderedPageBreak/>
+        <w:t>7)</w:t>
+      </w:r>
+      <w:r>
+        <w:rPr>
+          <w:noProof/>
+        </w:rPr>
+        <w:t xml:space="preserve"> </w:t>
+      </w:r>
+      <w:r>
+        <w:rPr>
+          <w:noProof/>
+        </w:rPr>
+        <w:drawing>
+          <wp:inline distT="0" distB="0" distL="0" distR="0" wp14:anchorId="20135E74" wp14:editId="61823FA8">
+            <wp:extent cx="5731510" cy="3222625"/>
+            <wp:effectExtent l="0" t="0" r="2540" b="0"/>
+            <wp:docPr id="7" name="Picture 7"/>
+            <wp:cNvGraphicFramePr>
+              <a:graphicFrameLocks xmlns:a="http://schemas.openxmlformats.org/drawingml/2006/main" noChangeAspect="1"/>
+            </wp:cNvGraphicFramePr>
+            <a:graphic xmlns:a="http://schemas.openxmlformats.org/drawingml/2006/main">
+              <a:graphicData uri="http://schemas.openxmlformats.org/drawingml/2006/picture">
+                <pic:pic xmlns:pic="http://schemas.openxmlformats.org/drawingml/2006/picture">
+                  <pic:nvPicPr>
+                    <pic:cNvPr id="1" name=""/>
+                    <pic:cNvPicPr/>
+                  </pic:nvPicPr>
+                  <pic:blipFill>
+                    <a:blip r:embed="rId14"/>
+                    <a:stretch>
+                      <a:fillRect/>
+                    </a:stretch>
+                  </pic:blipFill>
+                  <pic:spPr>
+                    <a:xfrm>
+                      <a:off x="0" y="0"/>
+                      <a:ext cx="5731510" cy="3222625"/>
+                    </a:xfrm>
+                    <a:prstGeom prst="rect">
+                      <a:avLst/>
+                    </a:prstGeom>
+                  </pic:spPr>
+                </pic:pic>
+              </a:graphicData>
+            </a:graphic>
+          </wp:inline>
+        </w:drawing>
+      </w:r>
+    </w:p>
+    <w:p>
+      <w:pPr>
+        <w:spacing w:after="0" w:line="360" w:lineRule="auto"/>
+        <w:rPr>
+          <w:noProof/>
+        </w:rPr>
+      </w:pPr>
+    </w:p>
+    <w:p>
+      <w:pPr>
+        <w:spacing w:after="0" w:line="360" w:lineRule="auto"/>
+        <w:rPr>
+          <w:noProof/>
+        </w:rPr>
+      </w:pPr>
+      <w:r>
+        <w:rPr>
+          <w:noProof/>
+        </w:rPr>
+        <w:t>8)</w:t>
+      </w:r>
+    </w:p>
+    <w:p>
+      <w:pPr>
+        <w:spacing w:after="0" w:line="360" w:lineRule="auto"/>
+        <w:rPr>
+          <w:noProof/>
+        </w:rPr>
+      </w:pPr>
+      <w:r>
+        <w:rPr>
+          <w:noProof/>
+        </w:rPr>
+        <w:drawing>
+          <wp:inline distT="0" distB="0" distL="0" distR="0" wp14:anchorId="60BD9080" wp14:editId="0D2EBF7E">
+            <wp:extent cx="5731510" cy="3222625"/>
+            <wp:effectExtent l="0" t="0" r="2540" b="0"/>
+            <wp:docPr id="10" name="Picture 10"/>
+            <wp:cNvGraphicFramePr>
+              <a:graphicFrameLocks xmlns:a="http://schemas.openxmlformats.org/drawingml/2006/main" noChangeAspect="1"/>
+            </wp:cNvGraphicFramePr>
+            <a:graphic xmlns:a="http://schemas.openxmlformats.org/drawingml/2006/main">
+              <a:graphicData uri="http://schemas.openxmlformats.org/drawingml/2006/picture">
+                <pic:pic xmlns:pic="http://schemas.openxmlformats.org/drawingml/2006/picture">
+                  <pic:nvPicPr>
+                    <pic:cNvPr id="1" name=""/>
+                    <pic:cNvPicPr/>
+                  </pic:nvPicPr>
+                  <pic:blipFill>
+                    <a:blip r:embed="rId15"/>
+                    <a:stretch>
+                      <a:fillRect/>
+                    </a:stretch>
+                  </pic:blipFill>
+                  <pic:spPr>
+                    <a:xfrm>
+                      <a:off x="0" y="0"/>
+                      <a:ext cx="5731510" cy="3222625"/>
+                    </a:xfrm>
+                    <a:prstGeom prst="rect">
+                      <a:avLst/>
+                    </a:prstGeom>
+                  </pic:spPr>
+                </pic:pic>
+              </a:graphicData>
+            </a:graphic>
+          </wp:inline>
+        </w:drawing>
+      </w:r>
+    </w:p>
+    <w:p>
+      <w:pPr>
+        <w:spacing w:after="0" w:line="360" w:lineRule="auto"/>
+        <w:rPr>
+          <w:noProof/>
+        </w:rPr>
+      </w:pPr>
+    </w:p>
+    <w:p>
+      <w:pPr>
+        <w:spacing w:after="0" w:line="360" w:lineRule="auto"/>
+        <w:rPr>
+          <w:noProof/>
+        </w:rPr>
+      </w:pPr>
+      <w:r>
+        <w:rPr>
+          <w:noProof/>
+        </w:rPr>
+        <w:t>9)</w:t>
+      </w:r>
+    </w:p>
+    <w:p>
+      <w:pPr>
+        <w:spacing w:after="0" w:line="360" w:lineRule="auto"/>
+        <w:rPr>
+          <w:noProof/>
+        </w:rPr>
+      </w:pPr>
+    </w:p>
+    <w:p>
+      <w:pPr>
+        <w:spacing w:after="0" w:line="360" w:lineRule="auto"/>
+        <w:rPr>
+          <w:noProof/>
+        </w:rPr>
+      </w:pPr>
+    </w:p>
+    <w:p>
+      <w:pPr>
+        <w:spacing w:after="0" w:line="360" w:lineRule="auto"/>
+        <w:rPr>
+          <w:noProof/>
+        </w:rPr>
+      </w:pPr>
+    </w:p>
+    <w:p>
+      <w:pPr>
+        <w:spacing w:after="0" w:line="360" w:lineRule="auto"/>
+        <w:rPr>
+          <w:rFonts w:ascii="Times New Roman" w:eastAsia="Garamond" w:hAnsi="Times New Roman" w:cs="Times New Roman"/>
+          <w:sz w:val="24"/>
+          <w:szCs w:val="24"/>
+        </w:rPr>
+      </w:pPr>
+      <w:r>
+        <w:rPr>
+          <w:noProof/>
+        </w:rPr>
+        <w:lastRenderedPageBreak/>
+        <w:drawing>
+          <wp:inline distT="0" distB="0" distL="0" distR="0" wp14:anchorId="54D7B45F" wp14:editId="47E19063">
+            <wp:extent cx="5731510" cy="3222625"/>
+            <wp:effectExtent l="0" t="0" r="2540" b="0"/>
+            <wp:docPr id="9" name="Picture 9"/>
+            <wp:cNvGraphicFramePr>
+              <a:graphicFrameLocks xmlns:a="http://schemas.openxmlformats.org/drawingml/2006/main" noChangeAspect="1"/>
+            </wp:cNvGraphicFramePr>
+            <a:graphic xmlns:a="http://schemas.openxmlformats.org/drawingml/2006/main">
+              <a:graphicData uri="http://schemas.openxmlformats.org/drawingml/2006/picture">
+                <pic:pic xmlns:pic="http://schemas.openxmlformats.org/drawingml/2006/picture">
+                  <pic:nvPicPr>
+                    <pic:cNvPr id="1" name=""/>
+                    <pic:cNvPicPr/>
+                  </pic:nvPicPr>
+                  <pic:blipFill>
+                    <a:blip r:embed="rId16"/>
+                    <a:stretch>
+                      <a:fillRect/>
+                    </a:stretch>
+                  </pic:blipFill>
+                  <pic:spPr>
+                    <a:xfrm>
+                      <a:off x="0" y="0"/>
+                      <a:ext cx="5731510" cy="3222625"/>
+                    </a:xfrm>
+                    <a:prstGeom prst="rect">
+                      <a:avLst/>
+                    </a:prstGeom>
+                  </pic:spPr>
+                </pic:pic>
+              </a:graphicData>
+            </a:graphic>
+          </wp:inline>
+        </w:drawing>
+      </w:r>
+    </w:p>
+    <w:p>
+      <w:pPr>
+        <w:spacing w:after="0" w:line="360" w:lineRule="auto"/>
+        <w:rPr>
+          <w:rFonts w:ascii="Times New Roman" w:eastAsia="Garamond" w:hAnsi="Times New Roman" w:cs="Times New Roman"/>
+          <w:sz w:val="24"/>
+          <w:szCs w:val="24"/>
+        </w:rPr>
+      </w:pPr>
+      <w:r>
+        <w:rPr>
+          <w:rFonts w:ascii="Times New Roman" w:eastAsia="Garamond" w:hAnsi="Times New Roman" w:cs="Times New Roman"/>
+          <w:sz w:val="24"/>
+          <w:szCs w:val="24"/>
+        </w:rPr>
+        <w:t>10)</w:t>
+      </w:r>
+    </w:p>
+    <w:p>
+      <w:pPr>
+        <w:spacing w:after="0" w:line="360" w:lineRule="auto"/>
+        <w:rPr>
+          <w:rFonts w:ascii="Times New Roman" w:eastAsia="Garamond" w:hAnsi="Times New Roman" w:cs="Times New Roman"/>
+          <w:sz w:val="24"/>
+          <w:szCs w:val="24"/>
+        </w:rPr>
+      </w:pPr>
+      <w:r>
+        <w:rPr>
+          <w:noProof/>
+        </w:rPr>
+        <w:drawing>
+          <wp:inline distT="0" distB="0" distL="0" distR="0" wp14:anchorId="637EF50D" wp14:editId="44B74173">
+            <wp:extent cx="5731510" cy="3222625"/>
+            <wp:effectExtent l="0" t="0" r="2540" b="0"/>
+            <wp:docPr id="11" name="Picture 11"/>
+            <wp:cNvGraphicFramePr>
+              <a:graphicFrameLocks xmlns:a="http://schemas.openxmlformats.org/drawingml/2006/main" noChangeAspect="1"/>
+            </wp:cNvGraphicFramePr>
+            <a:graphic xmlns:a="http://schemas.openxmlformats.org/drawingml/2006/main">
+              <a:graphicData uri="http://schemas.openxmlformats.org/drawingml/2006/picture">
+                <pic:pic xmlns:pic="http://schemas.openxmlformats.org/drawingml/2006/picture">
+                  <pic:nvPicPr>
+                    <pic:cNvPr id="1" name=""/>
+                    <pic:cNvPicPr/>
+                  </pic:nvPicPr>
+                  <pic:blipFill>
+                    <a:blip r:embed="rId17"/>
+                    <a:stretch>
+                      <a:fillRect/>
+                    </a:stretch>
+                  </pic:blipFill>
+                  <pic:spPr>
+                    <a:xfrm>
+                      <a:off x="0" y="0"/>
+                      <a:ext cx="5731510" cy="3222625"/>
+                    </a:xfrm>
+                    <a:prstGeom prst="rect">
+                      <a:avLst/>
+                    </a:prstGeom>
+                  </pic:spPr>
+                </pic:pic>
+              </a:graphicData>
+            </a:graphic>
+          </wp:inline>
+        </w:drawing>
       </w:r>
     </w:p>
     <w:p>
@@ -2613,8 +3248,8 @@
       </w:r>
     </w:p>
     <w:sectPr>
-      <w:headerReference w:type="default" r:id="rId14"/>
-      <w:footerReference w:type="default" r:id="rId15"/>
+      <w:headerReference w:type="default" r:id="rId18"/>
+      <w:footerReference w:type="default" r:id="rId19"/>
       <w:pgSz w:w="11906" w:h="16838"/>
       <w:pgMar w:top="1440" w:right="1440" w:bottom="1440" w:left="1440" w:header="708" w:footer="708" w:gutter="0"/>
       <w:pgNumType w:start="1"/>
@@ -3642,6 +4277,11 @@
       <w:tblStyleColBandSize w:val="1"/>
     </w:tblPr>
   </w:style>
+  <w:style w:type="character" w:customStyle="1" w:styleId="body-font">
+    <w:name w:val="body-font"/>
+    <w:basedOn w:val="DefaultParagraphFont"/>
+    <w:rsid w:val="00232EA2"/>
+  </w:style>
 </w:styles>
 </file>
 

</xml_diff>